<commit_message>
Missed out some points on story points
</commit_message>
<xml_diff>
--- a/Documents/Agile Framework.docx
+++ b/Documents/Agile Framework.docx
@@ -35,42 +35,19 @@
         </w:numPr>
       </w:pPr>
       <w:r>
-        <w:t xml:space="preserve">What is </w:t>
-      </w:r>
-      <w:proofErr w:type="spellStart"/>
-      <w:r>
-        <w:t>easyBacklog</w:t>
-      </w:r>
-      <w:proofErr w:type="spellEnd"/>
-      <w:r>
-        <w:t xml:space="preserve"> then?</w:t>
-      </w:r>
-    </w:p>
-    <w:p>
-      <w:pPr>
-        <w:pStyle w:val="ListParagraph"/>
-        <w:numPr>
-          <w:ilvl w:val="1"/>
-          <w:numId w:val="1"/>
-        </w:numPr>
-      </w:pPr>
-      <w:proofErr w:type="spellStart"/>
-      <w:proofErr w:type="gramStart"/>
-      <w:r>
-        <w:t>easyBacklog</w:t>
-      </w:r>
-      <w:proofErr w:type="spellEnd"/>
-      <w:proofErr w:type="gramEnd"/>
-      <w:r>
-        <w:t xml:space="preserve"> is a Agile management </w:t>
-      </w:r>
-      <w:proofErr w:type="spellStart"/>
-      <w:r>
-        <w:t>sotware</w:t>
-      </w:r>
-      <w:proofErr w:type="spellEnd"/>
-      <w:r>
-        <w:t xml:space="preserve">, which we will be using for this project. Our sprints, Backlogs, stories and tasks would be created over here. </w:t>
+        <w:t>What is easyBacklog then?</w:t>
+      </w:r>
+    </w:p>
+    <w:p>
+      <w:pPr>
+        <w:pStyle w:val="ListParagraph"/>
+        <w:numPr>
+          <w:ilvl w:val="1"/>
+          <w:numId w:val="1"/>
+        </w:numPr>
+      </w:pPr>
+      <w:r>
+        <w:t xml:space="preserve">easyBacklog is a Agile management sotware, which we will be using for this project. Our sprints, Backlogs, stories and tasks would be created over here. </w:t>
       </w:r>
     </w:p>
     <w:p>
@@ -103,15 +80,7 @@
         <w:t xml:space="preserve"> is the duration of time, within which the team has to complete their assigned stories. </w:t>
       </w:r>
       <w:r>
-        <w:t xml:space="preserve">We’ll be working </w:t>
-      </w:r>
-      <w:proofErr w:type="gramStart"/>
-      <w:r>
-        <w:t>in  1</w:t>
-      </w:r>
-      <w:proofErr w:type="gramEnd"/>
-      <w:r>
-        <w:t xml:space="preserve"> Month sprints, due to the usual reasons.... Office</w:t>
+        <w:t>We’ll be working in  1 Month sprints, due to the usual reasons.... Office</w:t>
       </w:r>
     </w:p>
     <w:p>
@@ -128,13 +97,8 @@
       <w:r>
         <w:sym w:font="Wingdings" w:char="F0E0"/>
       </w:r>
-      <w:proofErr w:type="gramStart"/>
-      <w:r>
-        <w:t>It</w:t>
-      </w:r>
-      <w:proofErr w:type="gramEnd"/>
-      <w:r>
-        <w:t xml:space="preserve"> is a board, of all the tasks, which are needed to be done in a particular release. </w:t>
+      <w:r>
+        <w:t xml:space="preserve">It is a board, of all the tasks, which are needed to be done in a particular release. </w:t>
       </w:r>
     </w:p>
     <w:p>
@@ -170,15 +134,7 @@
         <w:sym w:font="Wingdings" w:char="F0E0"/>
       </w:r>
       <w:r>
-        <w:t xml:space="preserve"> The backlog items, are further broke down into stories. These are </w:t>
-      </w:r>
-      <w:proofErr w:type="gramStart"/>
-      <w:r>
-        <w:t>a more</w:t>
-      </w:r>
-      <w:proofErr w:type="gramEnd"/>
-      <w:r>
-        <w:t xml:space="preserve"> specific sub tasks of a particular backlog item.</w:t>
+        <w:t xml:space="preserve"> The backlog items, are further broke down into stories. These are a more specific sub tasks of a particular backlog item.</w:t>
       </w:r>
     </w:p>
     <w:p>
@@ -198,11 +154,9 @@
       <w:r>
         <w:t xml:space="preserve"> Stories are further broken down to tasks. </w:t>
       </w:r>
-      <w:proofErr w:type="gramStart"/>
-      <w:r>
-        <w:t>Which ultimately, tells the person, what he needs to do.</w:t>
-      </w:r>
-      <w:proofErr w:type="gramEnd"/>
+      <w:r>
+        <w:t>Which ultimately, tells the person, what he needs to do?</w:t>
+      </w:r>
       <w:r>
         <w:t xml:space="preserve"> </w:t>
       </w:r>
@@ -222,15 +176,16 @@
         <w:sym w:font="Wingdings" w:char="F0E0"/>
       </w:r>
       <w:r>
-        <w:t xml:space="preserve"> the team as a whole gets story points, which are </w:t>
-      </w:r>
-      <w:proofErr w:type="spellStart"/>
-      <w:r>
-        <w:t>rwarded</w:t>
-      </w:r>
-      <w:proofErr w:type="spellEnd"/>
-      <w:r>
-        <w:t>, when the story gets completed. Completed in the sense, that all its tasks have been completed.</w:t>
+        <w:t xml:space="preserve"> the team as a whole gets story points, which are r</w:t>
+      </w:r>
+      <w:r>
+        <w:t>e</w:t>
+      </w:r>
+      <w:r>
+        <w:t>warded, when the story gets completed. Completed in the sense, that all its tasks have been completed.</w:t>
+      </w:r>
+      <w:r>
+        <w:t xml:space="preserve"> These story points are given to a story, which define, how tough that story is, based on its complexity and other parameters.  We’ll be using the Fibonacci Series to define these points(1,2,3,5,8,13,21.... ).. </w:t>
       </w:r>
     </w:p>
     <w:p>
@@ -248,15 +203,7 @@
         <w:sym w:font="Wingdings" w:char="F0E0"/>
       </w:r>
       <w:r>
-        <w:t xml:space="preserve"> We have different shifts, so instead of having calls, we’ll be updating our status on  </w:t>
-      </w:r>
-      <w:proofErr w:type="spellStart"/>
-      <w:r>
-        <w:t>Azendoo</w:t>
-      </w:r>
-      <w:proofErr w:type="spellEnd"/>
-      <w:r>
-        <w:t xml:space="preserve"> on a daily basis, any kind of problems, you are facing, just update it over there, and if somebody is working on the solution of that problem, then just comment on the update. This way, we can work as a team.</w:t>
+        <w:t xml:space="preserve"> We have different shifts, so instead of having calls, we’ll be updating our status on  Azendoo on a daily basis, any kind of problems, you are facing, just update it over there, and if somebody is working on the solution of that problem, then just comment on the update. This way, we can work as a team.</w:t>
       </w:r>
     </w:p>
     <w:p>
@@ -274,15 +221,7 @@
         <w:sym w:font="Wingdings" w:char="F0E0"/>
       </w:r>
       <w:r>
-        <w:t xml:space="preserve"> </w:t>
-      </w:r>
-      <w:proofErr w:type="gramStart"/>
-      <w:r>
-        <w:t>The</w:t>
-      </w:r>
-      <w:proofErr w:type="gramEnd"/>
-      <w:r>
-        <w:t xml:space="preserve"> agile teams are known as scrum teams.</w:t>
+        <w:t xml:space="preserve"> The agile teams are known as scrum teams.</w:t>
       </w:r>
     </w:p>
     <w:p>
@@ -303,15 +242,7 @@
         <w:t xml:space="preserve"> The one who decides the stories and tasks.</w:t>
       </w:r>
       <w:r>
-        <w:t xml:space="preserve"> As of now, I’ll be acting as the scrum master, Coz I have the most clarity of the game as of now</w:t>
-      </w:r>
-      <w:proofErr w:type="gramStart"/>
-      <w:r>
-        <w:t>..</w:t>
-      </w:r>
-      <w:proofErr w:type="gramEnd"/>
-      <w:r>
-        <w:t xml:space="preserve"> So I’ll be creating stories and tasks. And you guys can anytime tell me to create some other task or story that you feel like having.</w:t>
+        <w:t xml:space="preserve"> As of now, I’ll be acting as the scrum master, Coz I have the most clarity of the game as of now.. So I’ll be creating stories and tasks. And you guys can anytime tell me to create some other task or story that you feel like having.</w:t>
       </w:r>
     </w:p>
     <w:p>
@@ -329,26 +260,10 @@
         <w:sym w:font="Wingdings" w:char="F0E0"/>
       </w:r>
       <w:r>
-        <w:t xml:space="preserve"> </w:t>
-      </w:r>
-      <w:proofErr w:type="gramStart"/>
-      <w:r>
-        <w:t>We’ll</w:t>
-      </w:r>
-      <w:proofErr w:type="gramEnd"/>
-      <w:r>
-        <w:t xml:space="preserve"> have to do this on call. Via </w:t>
-      </w:r>
-      <w:r>
-        <w:t xml:space="preserve">conferencing. All will have to be present. We have to decide that what stories </w:t>
-      </w:r>
-      <w:proofErr w:type="gramStart"/>
-      <w:r>
-        <w:t>do we</w:t>
-      </w:r>
-      <w:proofErr w:type="gramEnd"/>
-      <w:r>
-        <w:t xml:space="preserve"> keep in this sprint.  And what kind of problems can be associated with it. And how to solve them.</w:t>
+        <w:t xml:space="preserve"> We’ll have to do this on call. Via </w:t>
+      </w:r>
+      <w:r>
+        <w:t>conferencing. All will have to be present. We have to decide that what stories do we keep in this sprint.  And what kind of problems can be associated with it. And how to solve them.</w:t>
       </w:r>
     </w:p>
     <w:p>
@@ -360,21 +275,8 @@
         </w:numPr>
       </w:pPr>
       <w:r>
-        <w:t xml:space="preserve">The Best thing about agile is that, Nobody assigns you </w:t>
-      </w:r>
-      <w:proofErr w:type="gramStart"/>
-      <w:r>
-        <w:t>tasks,</w:t>
-      </w:r>
-      <w:proofErr w:type="gramEnd"/>
-      <w:r>
-        <w:t xml:space="preserve"> you take up a task yourself. </w:t>
-      </w:r>
-      <w:proofErr w:type="gramStart"/>
-      <w:r>
-        <w:t>Which suits your skills, and then finish it within the assigned period to that task.</w:t>
-      </w:r>
-      <w:proofErr w:type="gramEnd"/>
+        <w:t>The Best thing about agile is that, Nobody assigns you tasks, you take up a task yourself. Which suits your skills, and then finish it within the assigned period to that task.</w:t>
+      </w:r>
     </w:p>
     <w:p>
       <w:pPr>
@@ -385,15 +287,7 @@
         </w:numPr>
       </w:pPr>
       <w:r>
-        <w:t xml:space="preserve">So, you can </w:t>
-      </w:r>
-      <w:proofErr w:type="gramStart"/>
-      <w:r>
-        <w:t>chose</w:t>
-      </w:r>
-      <w:proofErr w:type="gramEnd"/>
-      <w:r>
-        <w:t xml:space="preserve"> what you want to do. </w:t>
+        <w:t xml:space="preserve">So, you can chose what you want to do. </w:t>
       </w:r>
     </w:p>
     <w:p>

</xml_diff>